<commit_message>
Updated References in Design Doc and README.md
</commit_message>
<xml_diff>
--- a/Design Document.docx
+++ b/Design Document.docx
@@ -7324,6 +7324,40 @@
           <w:u w:val="none"/>
         </w:rPr>
       </w:pPr>
+      <w:proofErr w:type="spellStart"/>
+      <w:r>
+        <w:rPr>
+          <w:rFonts w:ascii="Times New Roman" w:hAnsi="Times New Roman" w:cs="Times New Roman"/>
+          <w:sz w:val="24"/>
+          <w:szCs w:val="24"/>
+        </w:rPr>
+        <w:t>Open</w:t>
+      </w:r>
+      <w:r>
+        <w:rPr>
+          <w:rFonts w:ascii="Times New Roman" w:hAnsi="Times New Roman" w:cs="Times New Roman"/>
+          <w:sz w:val="24"/>
+          <w:szCs w:val="24"/>
+        </w:rPr>
+        <w:t>Weather</w:t>
+      </w:r>
+      <w:proofErr w:type="spellEnd"/>
+      <w:r>
+        <w:rPr>
+          <w:rFonts w:ascii="Times New Roman" w:hAnsi="Times New Roman" w:cs="Times New Roman"/>
+          <w:sz w:val="24"/>
+          <w:szCs w:val="24"/>
+        </w:rPr>
+        <w:t xml:space="preserve"> Map API - </w:t>
+      </w:r>
+      <w:r>
+        <w:rPr>
+          <w:rFonts w:ascii="Times New Roman" w:hAnsi="Times New Roman" w:cs="Times New Roman"/>
+          <w:sz w:val="24"/>
+          <w:szCs w:val="24"/>
+        </w:rPr>
+        <w:t xml:space="preserve"> </w:t>
+      </w:r>
       <w:hyperlink r:id="rId30" w:history="1">
         <w:r>
           <w:rPr>
@@ -7349,6 +7383,32 @@
           <w:szCs w:val="24"/>
         </w:rPr>
       </w:pPr>
+      <w:proofErr w:type="spellStart"/>
+      <w:r>
+        <w:rPr>
+          <w:rFonts w:ascii="Times New Roman" w:hAnsi="Times New Roman" w:cs="Times New Roman"/>
+          <w:sz w:val="24"/>
+          <w:szCs w:val="24"/>
+        </w:rPr>
+        <w:t>CurrencyConverter</w:t>
+      </w:r>
+      <w:proofErr w:type="spellEnd"/>
+      <w:r>
+        <w:rPr>
+          <w:rFonts w:ascii="Times New Roman" w:hAnsi="Times New Roman" w:cs="Times New Roman"/>
+          <w:sz w:val="24"/>
+          <w:szCs w:val="24"/>
+        </w:rPr>
+        <w:t xml:space="preserve"> API - </w:t>
+      </w:r>
+      <w:r>
+        <w:rPr>
+          <w:rFonts w:ascii="Times New Roman" w:hAnsi="Times New Roman" w:cs="Times New Roman"/>
+          <w:sz w:val="24"/>
+          <w:szCs w:val="24"/>
+        </w:rPr>
+        <w:t xml:space="preserve"> </w:t>
+      </w:r>
       <w:hyperlink r:id="rId31" w:history="1">
         <w:r>
           <w:rPr>
@@ -7374,6 +7434,66 @@
           <w:szCs w:val="24"/>
         </w:rPr>
       </w:pPr>
+      <w:r>
+        <w:rPr>
+          <w:rFonts w:ascii="Times New Roman" w:hAnsi="Times New Roman" w:cs="Times New Roman"/>
+          <w:sz w:val="24"/>
+          <w:szCs w:val="24"/>
+        </w:rPr>
+        <w:t xml:space="preserve">MuleSoft </w:t>
+      </w:r>
+      <w:proofErr w:type="spellStart"/>
+      <w:r>
+        <w:rPr>
+          <w:rFonts w:ascii="Times New Roman" w:hAnsi="Times New Roman" w:cs="Times New Roman"/>
+          <w:sz w:val="24"/>
+          <w:szCs w:val="24"/>
+        </w:rPr>
+        <w:t>Anypoint</w:t>
+      </w:r>
+      <w:proofErr w:type="spellEnd"/>
+      <w:r>
+        <w:rPr>
+          <w:rFonts w:ascii="Times New Roman" w:hAnsi="Times New Roman" w:cs="Times New Roman"/>
+          <w:sz w:val="24"/>
+          <w:szCs w:val="24"/>
+        </w:rPr>
+        <w:t xml:space="preserve"> public </w:t>
+      </w:r>
+      <w:proofErr w:type="spellStart"/>
+      <w:r>
+        <w:rPr>
+          <w:rFonts w:ascii="Times New Roman" w:hAnsi="Times New Roman" w:cs="Times New Roman"/>
+          <w:sz w:val="24"/>
+          <w:szCs w:val="24"/>
+        </w:rPr>
+        <w:t>Covid</w:t>
+      </w:r>
+      <w:proofErr w:type="spellEnd"/>
+      <w:r>
+        <w:rPr>
+          <w:rFonts w:ascii="Times New Roman" w:hAnsi="Times New Roman" w:cs="Times New Roman"/>
+          <w:sz w:val="24"/>
+          <w:szCs w:val="24"/>
+        </w:rPr>
+        <w:t xml:space="preserve"> </w:t>
+      </w:r>
+      <w:r>
+        <w:rPr>
+          <w:rFonts w:ascii="Times New Roman" w:hAnsi="Times New Roman" w:cs="Times New Roman"/>
+          <w:sz w:val="24"/>
+          <w:szCs w:val="24"/>
+        </w:rPr>
+        <w:t xml:space="preserve">API - </w:t>
+      </w:r>
+      <w:r>
+        <w:rPr>
+          <w:rFonts w:ascii="Times New Roman" w:hAnsi="Times New Roman" w:cs="Times New Roman"/>
+          <w:sz w:val="24"/>
+          <w:szCs w:val="24"/>
+        </w:rPr>
+        <w:t xml:space="preserve"> </w:t>
+      </w:r>
       <w:hyperlink r:id="rId32" w:history="1">
         <w:r>
           <w:rPr>

</xml_diff>